<commit_message>
refactor(docx): reorganize DOCX processing files and cleanup
- Reorganize assets into dedicated assets/ folder
- Clean up old backup files and examples
- Add new DOCX processing test files and data
- Remove deprecated template files
- Add new replacer implementation

🤖 Generated with [Claude Code](https://claude.ai/code)

Co-Authored-By: Claude <noreply@anthropic.com>
</commit_message>
<xml_diff>
--- a/docx/CS-TEMPLATE.docx
+++ b/docx/CS-TEMPLATE.docx
@@ -158,13 +158,7 @@
       </w:r>
       <w:proofErr w:type="spellStart"/>
       <w:r>
-        <w:t>society_name</w:t>
-      </w:r>
-      <w:r>
-        <w:t>_</w:t>
-      </w:r>
-      <w:r>
-        <w:t>logo</w:t>
+        <w:t>office_name</w:t>
       </w:r>
       <w:proofErr w:type="spellEnd"/>
       <w:r>
@@ -181,76 +175,6 @@
     </w:p>
     <w:p>
       <w:pPr>
-        <w:pStyle w:val="Heading1"/>
-        <w:spacing w:line="386" w:lineRule="auto"/>
-        <w:ind w:left="810" w:firstLine="0"/>
-        <w:jc w:val="center"/>
-      </w:pPr>
-    </w:p>
-    <w:p>
-      <w:pPr>
-        <w:pStyle w:val="Heading1"/>
-        <w:spacing w:line="386" w:lineRule="auto"/>
-        <w:ind w:left="810" w:firstLine="0"/>
-        <w:jc w:val="center"/>
-      </w:pPr>
-      <w:r>
-        <w:t>_</w:t>
-      </w:r>
-      <w:proofErr w:type="spellStart"/>
-      <w:r>
-        <w:t>society_logo</w:t>
-      </w:r>
-      <w:proofErr w:type="spellEnd"/>
-      <w:r>
-        <w:t>_</w:t>
-      </w:r>
-    </w:p>
-    <w:p>
-      <w:pPr>
-        <w:pStyle w:val="Heading1"/>
-        <w:spacing w:line="386" w:lineRule="auto"/>
-        <w:ind w:left="810" w:firstLine="0"/>
-        <w:jc w:val="center"/>
-      </w:pPr>
-    </w:p>
-    <w:p>
-      <w:pPr>
-        <w:pStyle w:val="Heading1"/>
-        <w:spacing w:line="386" w:lineRule="auto"/>
-        <w:ind w:left="810" w:firstLine="0"/>
-        <w:jc w:val="center"/>
-      </w:pPr>
-      <w:r>
-        <w:t>_</w:t>
-      </w:r>
-      <w:proofErr w:type="spellStart"/>
-      <w:r>
-        <w:t>society_name_logo</w:t>
-      </w:r>
-      <w:proofErr w:type="spellEnd"/>
-      <w:r>
-        <w:t>_</w:t>
-      </w:r>
-    </w:p>
-    <w:p>
-      <w:pPr>
-        <w:pStyle w:val="Heading1"/>
-        <w:spacing w:line="386" w:lineRule="auto"/>
-        <w:ind w:left="810" w:firstLine="0"/>
-        <w:jc w:val="center"/>
-      </w:pPr>
-    </w:p>
-    <w:p>
-      <w:pPr>
-        <w:pStyle w:val="Heading1"/>
-        <w:spacing w:line="386" w:lineRule="auto"/>
-        <w:ind w:left="810" w:firstLine="0"/>
-        <w:jc w:val="center"/>
-      </w:pPr>
-    </w:p>
-    <w:p>
-      <w:pPr>
         <w:pStyle w:val="BodyText"/>
         <w:spacing w:before="85"/>
         <w:ind w:left="845"/>
@@ -546,7 +470,15 @@
           <w:b/>
           <w:sz w:val="19"/>
         </w:rPr>
-        <w:t>society_name</w:t>
+        <w:t>office_</w:t>
+      </w:r>
+      <w:r>
+        <w:rPr>
+          <w:rFonts w:ascii="Arial" w:hAnsi="Arial"/>
+          <w:b/>
+          <w:sz w:val="19"/>
+        </w:rPr>
+        <w:t>name</w:t>
       </w:r>
       <w:proofErr w:type="spellEnd"/>
       <w:r>
@@ -583,7 +515,7 @@
         <w:rPr>
           <w:sz w:val="19"/>
         </w:rPr>
-        <w:t>society_</w:t>
+        <w:t>office_</w:t>
       </w:r>
       <w:r>
         <w:rPr>
@@ -627,7 +559,7 @@
         <w:rPr>
           <w:sz w:val="19"/>
         </w:rPr>
-        <w:t>society_</w:t>
+        <w:t>office_</w:t>
       </w:r>
       <w:r>
         <w:rPr>
@@ -659,7 +591,7 @@
         <w:rPr>
           <w:sz w:val="19"/>
         </w:rPr>
-        <w:t>society_</w:t>
+        <w:t>office_</w:t>
       </w:r>
       <w:r>
         <w:rPr>
@@ -693,7 +625,7 @@
           <w:spacing w:val="-2"/>
           <w:sz w:val="19"/>
         </w:rPr>
-        <w:t>society_</w:t>
+        <w:t>office_</w:t>
       </w:r>
       <w:r>
         <w:rPr>
@@ -1357,7 +1289,7 @@
       </w:r>
       <w:proofErr w:type="spellStart"/>
       <w:r>
-        <w:t>society_</w:t>
+        <w:t>office_</w:t>
       </w:r>
       <w:r>
         <w:t>total_</w:t>
@@ -1377,7 +1309,7 @@
       </w:r>
       <w:proofErr w:type="spellStart"/>
       <w:r>
-        <w:t>society_</w:t>
+        <w:t>office_</w:t>
       </w:r>
       <w:r>
         <w:t>quotes</w:t>
@@ -1394,7 +1326,7 @@
       </w:r>
       <w:proofErr w:type="spellStart"/>
       <w:r>
-        <w:t>society_</w:t>
+        <w:t>office_</w:t>
       </w:r>
       <w:r>
         <w:t>quote_value</w:t>
@@ -1511,7 +1443,13 @@
         <w:rPr>
           <w:sz w:val="19"/>
         </w:rPr>
-        <w:t>society_quote_value</w:t>
+        <w:t>office_</w:t>
+      </w:r>
+      <w:r>
+        <w:rPr>
+          <w:sz w:val="19"/>
+        </w:rPr>
+        <w:t>quote_value</w:t>
       </w:r>
       <w:proofErr w:type="spellEnd"/>
       <w:r>
@@ -1694,8 +1632,8 @@
         <w:tblLook w:val="04A0" w:firstRow="1" w:lastRow="0" w:firstColumn="1" w:lastColumn="0" w:noHBand="0" w:noVBand="1"/>
       </w:tblPr>
       <w:tblGrid>
-        <w:gridCol w:w="4921"/>
-        <w:gridCol w:w="1812"/>
+        <w:gridCol w:w="3992"/>
+        <w:gridCol w:w="2741"/>
         <w:gridCol w:w="1944"/>
         <w:gridCol w:w="1164"/>
       </w:tblGrid>
@@ -1705,7 +1643,7 @@
         </w:trPr>
         <w:tc>
           <w:tcPr>
-            <w:tcW w:w="4921" w:type="dxa"/>
+            <w:tcW w:w="3992" w:type="dxa"/>
           </w:tcPr>
           <w:p>
             <w:pPr>
@@ -1752,7 +1690,7 @@
         </w:tc>
         <w:tc>
           <w:tcPr>
-            <w:tcW w:w="1812" w:type="dxa"/>
+            <w:tcW w:w="2741" w:type="dxa"/>
           </w:tcPr>
           <w:p>
             <w:pPr>
@@ -1863,7 +1801,7 @@
         </w:trPr>
         <w:tc>
           <w:tcPr>
-            <w:tcW w:w="4921" w:type="dxa"/>
+            <w:tcW w:w="3992" w:type="dxa"/>
           </w:tcPr>
           <w:p>
             <w:pPr>
@@ -1903,7 +1841,7 @@
         </w:tc>
         <w:tc>
           <w:tcPr>
-            <w:tcW w:w="1812" w:type="dxa"/>
+            <w:tcW w:w="2741" w:type="dxa"/>
           </w:tcPr>
           <w:p>
             <w:pPr>
@@ -2028,7 +1966,7 @@
         </w:trPr>
         <w:tc>
           <w:tcPr>
-            <w:tcW w:w="4921" w:type="dxa"/>
+            <w:tcW w:w="3992" w:type="dxa"/>
           </w:tcPr>
           <w:p>
             <w:pPr>
@@ -2049,7 +1987,7 @@
         </w:tc>
         <w:tc>
           <w:tcPr>
-            <w:tcW w:w="1812" w:type="dxa"/>
+            <w:tcW w:w="2741" w:type="dxa"/>
           </w:tcPr>
           <w:p>
             <w:pPr>
@@ -2098,13 +2036,6 @@
                 <w:sz w:val="19"/>
               </w:rPr>
             </w:pPr>
-            <w:r>
-              <w:rPr>
-                <w:spacing w:val="-2"/>
-                <w:sz w:val="19"/>
-              </w:rPr>
-              <w:t>_</w:t>
-            </w:r>
           </w:p>
         </w:tc>
         <w:tc>
@@ -2496,7 +2427,7 @@
           <w:sz w:val="19"/>
         </w:rPr>
         <w:sectPr>
-          <w:headerReference w:type="default" r:id="rId8"/>
+          <w:headerReference w:type="default" r:id="rId9"/>
           <w:type w:val="continuous"/>
           <w:pgSz w:w="11900" w:h="16840"/>
           <w:pgMar w:top="640" w:right="283" w:bottom="280" w:left="283" w:header="413" w:footer="0" w:gutter="0"/>
@@ -2661,7 +2592,10 @@
       </w:r>
       <w:proofErr w:type="spellStart"/>
       <w:r>
-        <w:t>society_name</w:t>
+        <w:t>office_</w:t>
+      </w:r>
+      <w:r>
+        <w:t>name</w:t>
       </w:r>
       <w:proofErr w:type="spellEnd"/>
       <w:r>
@@ -4333,7 +4267,10 @@
       </w:r>
       <w:proofErr w:type="spellStart"/>
       <w:r>
-        <w:t>society_name</w:t>
+        <w:t>office_</w:t>
+      </w:r>
+      <w:r>
+        <w:t>name</w:t>
       </w:r>
       <w:proofErr w:type="spellEnd"/>
       <w:r>
@@ -5642,7 +5579,7 @@
       </w:pPr>
     </w:p>
     <w:sectPr>
-      <w:headerReference w:type="default" r:id="rId9"/>
+      <w:headerReference w:type="default" r:id="rId10"/>
       <w:type w:val="continuous"/>
       <w:pgSz w:w="11900" w:h="16840"/>
       <w:pgMar w:top="640" w:right="283" w:bottom="280" w:left="283" w:header="0" w:footer="0" w:gutter="0"/>
@@ -6915,10 +6852,22 @@
 </s:customData>
 </file>
 
+<file path=customXml/item2.xml><?xml version="1.0" encoding="utf-8"?>
+<b:Sources xmlns:b="http://schemas.openxmlformats.org/officeDocument/2006/bibliography" xmlns="http://schemas.openxmlformats.org/officeDocument/2006/bibliography" SelectedStyle="/APASixthEditionOfficeOnline.xsl" StyleName="APA" Version="6"/>
+</file>
+
 <file path=customXml/itemProps1.xml><?xml version="1.0" encoding="utf-8"?>
 <ds:datastoreItem xmlns:ds="http://schemas.openxmlformats.org/officeDocument/2006/customXml" ds:itemID="{B1977F7D-205B-4081-913C-38D41E755F92}">
   <ds:schemaRefs>
     <ds:schemaRef ds:uri="http://www.wps.cn/officeDocument/2013/wpsCustomData"/>
   </ds:schemaRefs>
 </ds:datastoreItem>
+</file>
+
+<file path=customXml/itemProps2.xml><?xml version="1.0" encoding="utf-8"?>
+<ds:datastoreItem xmlns:ds="http://schemas.openxmlformats.org/officeDocument/2006/customXml" ds:itemID="{55E367B0-E252-9F41-B23C-89BB16EBBE81}">
+  <ds:schemaRefs>
+    <ds:schemaRef ds:uri="http://schemas.openxmlformats.org/officeDocument/2006/bibliography"/>
+  </ds:schemaRefs>
+</ds:datastoreItem>
 </file>
</xml_diff>